<commit_message>
updated bio word doc
</commit_message>
<xml_diff>
--- a/P03 - Bio.docx
+++ b/P03 - Bio.docx
@@ -4,13 +4,20 @@
   <w:body>
     <w:p>
       <w:r>
-        <w:t>Hello,</w:t>
+        <w:t>Hello, my name is Benedict Wong. I’m a game designer and programming enthusiast.</w:t>
+      </w:r>
+    </w:p>
+    <w:p>
+      <w:r>
+        <w:t xml:space="preserve">My experiences in programming lie mainly in Java, C and Python. </w:t>
+      </w:r>
+    </w:p>
+    <w:p>
+      <w:r>
+        <w:t xml:space="preserve">I am a game designer whose interests lie in creating games with strong narratives and transformative experiences. My goals in creating these games are to evoke a deep feeling in the player. </w:t>
       </w:r>
       <w:bookmarkStart w:id="0" w:name="_GoBack"/>
       <w:bookmarkEnd w:id="0"/>
-      <w:r>
-        <w:t xml:space="preserve"> my name is Benedict Wong. I’m a game designer and programming enthusiast.</w:t>
-      </w:r>
     </w:p>
     <w:p/>
     <w:sectPr>
@@ -146,6 +153,7 @@
     <w:lsdException w:name="HTML Sample" w:semiHidden="1" w:unhideWhenUsed="1"/>
     <w:lsdException w:name="HTML Typewriter" w:semiHidden="1" w:unhideWhenUsed="1"/>
     <w:lsdException w:name="HTML Variable" w:semiHidden="1" w:unhideWhenUsed="1"/>
+    <w:lsdException w:name="Normal Table" w:semiHidden="1" w:unhideWhenUsed="1"/>
     <w:lsdException w:name="annotation subject" w:semiHidden="1" w:unhideWhenUsed="1"/>
     <w:lsdException w:name="No List" w:semiHidden="1" w:unhideWhenUsed="1"/>
     <w:lsdException w:name="Outline List 1" w:semiHidden="1" w:unhideWhenUsed="1"/>
@@ -192,8 +200,10 @@
     <w:lsdException w:name="Table Subtle 2" w:semiHidden="1" w:unhideWhenUsed="1"/>
     <w:lsdException w:name="Table Web 1" w:semiHidden="1" w:unhideWhenUsed="1"/>
     <w:lsdException w:name="Table Web 2" w:semiHidden="1" w:unhideWhenUsed="1"/>
+    <w:lsdException w:name="Table Web 3" w:semiHidden="1" w:unhideWhenUsed="1"/>
     <w:lsdException w:name="Balloon Text" w:semiHidden="1" w:unhideWhenUsed="1"/>
     <w:lsdException w:name="Table Grid" w:uiPriority="39"/>
+    <w:lsdException w:name="Table Theme" w:semiHidden="1" w:unhideWhenUsed="1"/>
     <w:lsdException w:name="Placeholder Text" w:semiHidden="1"/>
     <w:lsdException w:name="No Spacing" w:uiPriority="1" w:qFormat="1"/>
     <w:lsdException w:name="Light Shading" w:uiPriority="60"/>

</xml_diff>

<commit_message>
initial design of portfolio homepage
</commit_message>
<xml_diff>
--- a/P03 - Bio.docx
+++ b/P03 - Bio.docx
@@ -9,12 +9,30 @@
     </w:p>
     <w:p>
       <w:r>
-        <w:t xml:space="preserve">My experiences in programming lie mainly in Java, C and Python. </w:t>
+        <w:t>My experiences in programming lie mainly in Java, C and Python</w:t>
+      </w:r>
+      <w:r>
+        <w:t xml:space="preserve"> where I have created simple side-scrolling games, interactive environments and sorting mechanisms that help users organize their file space. </w:t>
       </w:r>
     </w:p>
     <w:p>
       <w:r>
-        <w:t xml:space="preserve">I am a game designer whose interests lie in creating games with strong narratives and transformative experiences. My goals in creating these games are to evoke a deep feeling in the player. </w:t>
+        <w:t>I am a game designer whose interests lie in creating games with strong narratives and transformative experiences. My goals in creating these games are to evoke a deep</w:t>
+      </w:r>
+      <w:r>
+        <w:t xml:space="preserve"> and meaningful</w:t>
+      </w:r>
+      <w:r>
+        <w:t xml:space="preserve"> feeling </w:t>
+      </w:r>
+      <w:r>
+        <w:t>from</w:t>
+      </w:r>
+      <w:r>
+        <w:t xml:space="preserve"> the player</w:t>
+      </w:r>
+      <w:r>
+        <w:t xml:space="preserve"> to create experiences that they can share with others. </w:t>
       </w:r>
       <w:bookmarkStart w:id="0" w:name="_GoBack"/>
       <w:bookmarkEnd w:id="0"/>

</xml_diff>